<commit_message>
Modified Assumptions and notes.docx Finished Test_Plan.xls Added defects to Defect Log.xlsx Added review results to SW_C_Code_Review_Template.xls
</commit_message>
<xml_diff>
--- a/docs/Assumptions and notes.docx
+++ b/docs/Assumptions and notes.docx
@@ -96,12 +96,8 @@
         </w:rPr>
         <w:t>It is understood that in a real-world project any ambiguous requirement</w:t>
       </w:r>
-      <w:r>
-        <w:rPr>
-          <w:lang w:val="en-US"/>
-        </w:rPr>
-        <w:t>s</w:t>
-      </w:r>
+      <w:bookmarkStart w:id="0" w:name="_GoBack"/>
+      <w:bookmarkEnd w:id="0"/>
       <w:r>
         <w:rPr>
           <w:lang w:val="en-US"/>
@@ -225,8 +221,84 @@
           <w:lang w:val="en-US"/>
         </w:rPr>
       </w:pPr>
-      <w:bookmarkStart w:id="0" w:name="_GoBack"/>
-      <w:bookmarkEnd w:id="0"/>
+      <w:r>
+        <w:rPr>
+          <w:lang w:val="en-US"/>
+        </w:rPr>
+        <w:t>Automatic tests</w:t>
+      </w:r>
+      <w:r>
+        <w:rPr>
+          <w:lang w:val="en-US"/>
+        </w:rPr>
+        <w:t>, e.g. program another MCU to generate pulses of different lengths to test Invalid Input Detection and Valid Input behavior.</w:t>
+      </w:r>
+    </w:p>
+    <w:p>
+      <w:pPr>
+        <w:pStyle w:val="Prrafodelista"/>
+        <w:numPr>
+          <w:ilvl w:val="0"/>
+          <w:numId w:val="2"/>
+        </w:numPr>
+        <w:rPr>
+          <w:lang w:val="en-US"/>
+        </w:rPr>
+      </w:pPr>
+      <w:r>
+        <w:rPr>
+          <w:lang w:val="en-US"/>
+        </w:rPr>
+        <w:t>For me, a requirement</w:t>
+      </w:r>
+      <w:r>
+        <w:rPr>
+          <w:lang w:val="en-US"/>
+        </w:rPr>
+        <w:t xml:space="preserve"> can be checked by more than one test, so i</w:t>
+      </w:r>
+      <w:r>
+        <w:rPr>
+          <w:lang w:val="en-US"/>
+        </w:rPr>
+        <w:t>n the “</w:t>
+      </w:r>
+      <w:r>
+        <w:rPr>
+          <w:lang w:val="en-US"/>
+        </w:rPr>
+        <w:t>Document/Test ID</w:t>
+      </w:r>
+      <w:r>
+        <w:rPr>
+          <w:lang w:val="en-US"/>
+        </w:rPr>
+        <w:t>” field of the Testing Traceability part</w:t>
+      </w:r>
+      <w:r>
+        <w:rPr>
+          <w:lang w:val="en-US"/>
+        </w:rPr>
+        <w:t xml:space="preserve"> of the Traceability Matrix</w:t>
+      </w:r>
+      <w:r>
+        <w:rPr>
+          <w:lang w:val="en-US"/>
+        </w:rPr>
+        <w:t xml:space="preserve">, I listed every test that would be </w:t>
+      </w:r>
+      <w:r>
+        <w:rPr>
+          <w:lang w:val="en-US"/>
+        </w:rPr>
+        <w:t>related to each requirement</w:t>
+      </w:r>
+      <w:r>
+        <w:rPr>
+          <w:lang w:val="en-US"/>
+        </w:rPr>
+        <w:t>.</w:t>
+      </w:r>
     </w:p>
     <w:sectPr>
       <w:pgSz w:w="12240" w:h="15840"/>

</xml_diff>